<commit_message>
Fixes in Scenarios + added another one
Robert De Niro strikes again!
</commit_message>
<xml_diff>
--- a/Various documents/Scenarios.docx
+++ b/Various documents/Scenarios.docx
@@ -32,506 +32,563 @@
           <w:sz w:val="28"/>
           <w:szCs w:val="28"/>
         </w:rPr>
-        <w:t xml:space="preserve">Sergey </w:t>
-      </w:r>
-      <w:proofErr w:type="spellStart"/>
-      <w:r>
-        <w:rPr>
-          <w:rFonts w:ascii="Calibri" w:hAnsi="Calibri" w:cs="Calibri"/>
-          <w:sz w:val="28"/>
-          <w:szCs w:val="28"/>
-        </w:rPr>
-        <w:t>Brin</w:t>
-      </w:r>
-      <w:proofErr w:type="spellEnd"/>
-      <w:r>
-        <w:rPr>
-          <w:rFonts w:ascii="Calibri" w:hAnsi="Calibri" w:cs="Calibri"/>
-          <w:sz w:val="28"/>
-          <w:szCs w:val="28"/>
-        </w:rPr>
-        <w:t xml:space="preserve"> is planning to hang out with other colleagues of Google this Friday after work. However, there is a problem: </w:t>
-      </w:r>
-      <w:r>
-        <w:rPr>
-          <w:rFonts w:ascii="Calibri" w:hAnsi="Calibri" w:cs="Calibri"/>
-          <w:sz w:val="28"/>
-          <w:szCs w:val="28"/>
-        </w:rPr>
-        <w:t>Friday</w:t>
-      </w:r>
-      <w:r>
-        <w:rPr>
-          <w:rFonts w:ascii="Calibri" w:hAnsi="Calibri" w:cs="Calibri"/>
-          <w:sz w:val="28"/>
-          <w:szCs w:val="28"/>
-        </w:rPr>
-        <w:t xml:space="preserve"> nights are famous for the traffic jams. He is a very precise person and he prefers to book a taxi in advance to reach the destination. </w:t>
-      </w:r>
-      <w:r>
-        <w:rPr>
-          <w:rFonts w:ascii="Calibri" w:hAnsi="Calibri" w:cs="Calibri"/>
-          <w:sz w:val="28"/>
-          <w:szCs w:val="28"/>
-        </w:rPr>
-        <w:t>Therefore,</w:t>
-      </w:r>
-      <w:r>
-        <w:rPr>
-          <w:rFonts w:ascii="Calibri" w:hAnsi="Calibri" w:cs="Calibri"/>
-          <w:sz w:val="28"/>
-          <w:szCs w:val="28"/>
-        </w:rPr>
-        <w:t xml:space="preserve"> he decides </w:t>
-      </w:r>
-      <w:r>
-        <w:rPr>
-          <w:rFonts w:ascii="Calibri" w:hAnsi="Calibri" w:cs="Calibri"/>
-          <w:sz w:val="28"/>
-          <w:szCs w:val="28"/>
-        </w:rPr>
-        <w:t>to login to his</w:t>
-      </w:r>
-      <w:r>
-        <w:rPr>
-          <w:rFonts w:ascii="Calibri" w:hAnsi="Calibri" w:cs="Calibri"/>
-          <w:sz w:val="28"/>
-          <w:szCs w:val="28"/>
-        </w:rPr>
-        <w:t xml:space="preserve"> account at MyTaxiService website and insert all the data for the taxi reservation. He selects one taxi, only for him, near Google Maps research center in Mountain View at 8.30 pm. After the submission of the data, the system confirms Sergey’s reservation without problems. The request is stored in the system’s database.</w:t>
-      </w:r>
-    </w:p>
-    <w:p>
-      <w:pPr>
-        <w:jc w:val="both"/>
-        <w:rPr>
-          <w:rFonts w:ascii="Calibri" w:hAnsi="Calibri" w:cs="Calibri"/>
-          <w:sz w:val="28"/>
-          <w:szCs w:val="28"/>
-        </w:rPr>
-      </w:pPr>
-    </w:p>
-    <w:p>
-      <w:pPr>
-        <w:jc w:val="both"/>
-        <w:rPr>
-          <w:rFonts w:ascii="Calibri" w:hAnsi="Calibri" w:cs="Calibri"/>
-          <w:sz w:val="28"/>
-          <w:szCs w:val="28"/>
-        </w:rPr>
-      </w:pPr>
-      <w:r>
-        <w:rPr>
-          <w:rFonts w:ascii="Calibri" w:hAnsi="Calibri" w:cs="Calibri"/>
-          <w:sz w:val="28"/>
-          <w:szCs w:val="28"/>
-        </w:rPr>
-        <w:t>Mark Zuckerberg is waiting his taxi in front of Facebook Park in the Silicon Valley</w:t>
-      </w:r>
-      <w:r>
-        <w:rPr>
-          <w:rFonts w:ascii="Calibri" w:hAnsi="Calibri" w:cs="Calibri"/>
-          <w:sz w:val="28"/>
-          <w:szCs w:val="28"/>
-        </w:rPr>
-        <w:t>: he is fi</w:t>
-      </w:r>
-      <w:r>
-        <w:rPr>
-          <w:rFonts w:ascii="Calibri" w:hAnsi="Calibri" w:cs="Calibri"/>
-          <w:sz w:val="28"/>
-          <w:szCs w:val="28"/>
-        </w:rPr>
-        <w:t>nally going to meet the famous R</w:t>
-      </w:r>
-      <w:r>
-        <w:rPr>
-          <w:rFonts w:ascii="Calibri" w:hAnsi="Calibri" w:cs="Calibri"/>
-          <w:sz w:val="28"/>
-          <w:szCs w:val="28"/>
-        </w:rPr>
-        <w:t xml:space="preserve">ussian Professor </w:t>
-      </w:r>
-      <w:proofErr w:type="spellStart"/>
-      <w:r>
-        <w:rPr>
-          <w:rFonts w:ascii="Calibri" w:hAnsi="Calibri" w:cs="Calibri"/>
-          <w:sz w:val="28"/>
-          <w:szCs w:val="28"/>
-        </w:rPr>
-        <w:t>Markesanskjy</w:t>
-      </w:r>
-      <w:proofErr w:type="spellEnd"/>
-      <w:r>
-        <w:rPr>
-          <w:rFonts w:ascii="Calibri" w:hAnsi="Calibri" w:cs="Calibri"/>
-          <w:sz w:val="28"/>
-          <w:szCs w:val="28"/>
-        </w:rPr>
-        <w:t>. However, while he was attending</w:t>
-      </w:r>
-      <w:r>
-        <w:rPr>
-          <w:rFonts w:ascii="Calibri" w:hAnsi="Calibri" w:cs="Calibri"/>
-          <w:sz w:val="28"/>
-          <w:szCs w:val="28"/>
-        </w:rPr>
-        <w:t xml:space="preserve"> his guest</w:t>
-      </w:r>
-      <w:r>
-        <w:rPr>
-          <w:rFonts w:ascii="Calibri" w:hAnsi="Calibri" w:cs="Calibri"/>
-          <w:sz w:val="28"/>
-          <w:szCs w:val="28"/>
-        </w:rPr>
-        <w:t>, he receives a WhatsApp message from</w:t>
-      </w:r>
-      <w:r>
-        <w:rPr>
-          <w:rFonts w:ascii="Calibri" w:hAnsi="Calibri" w:cs="Calibri"/>
-          <w:sz w:val="28"/>
-          <w:szCs w:val="28"/>
-        </w:rPr>
-        <w:t xml:space="preserve"> the Professor. The P</w:t>
-      </w:r>
-      <w:r>
-        <w:rPr>
-          <w:rFonts w:ascii="Calibri" w:hAnsi="Calibri" w:cs="Calibri"/>
-          <w:sz w:val="28"/>
-          <w:szCs w:val="28"/>
-        </w:rPr>
-        <w:t xml:space="preserve">rofessor is </w:t>
-      </w:r>
-      <w:r>
-        <w:rPr>
-          <w:rFonts w:ascii="Calibri" w:hAnsi="Calibri" w:cs="Calibri"/>
-          <w:sz w:val="28"/>
-          <w:szCs w:val="28"/>
-        </w:rPr>
-        <w:t xml:space="preserve">still </w:t>
-      </w:r>
-      <w:r>
-        <w:rPr>
-          <w:rFonts w:ascii="Calibri" w:hAnsi="Calibri" w:cs="Calibri"/>
-          <w:sz w:val="28"/>
-          <w:szCs w:val="28"/>
-        </w:rPr>
-        <w:t>not available for the meeting… so Mark Zuckerberg can come back in the park. While he is walking, he realiz</w:t>
-      </w:r>
-      <w:r>
-        <w:rPr>
-          <w:rFonts w:ascii="Calibri" w:hAnsi="Calibri" w:cs="Calibri"/>
-          <w:sz w:val="28"/>
-          <w:szCs w:val="28"/>
-        </w:rPr>
-        <w:t>es that has to delete the taxi</w:t>
-      </w:r>
-      <w:r>
-        <w:rPr>
-          <w:rFonts w:ascii="Calibri" w:hAnsi="Calibri" w:cs="Calibri"/>
-          <w:sz w:val="28"/>
-          <w:szCs w:val="28"/>
-        </w:rPr>
-        <w:t xml:space="preserve"> reservation. Therefore, he immediately opens the mobile app of </w:t>
-      </w:r>
-      <w:r>
-        <w:rPr>
-          <w:rFonts w:ascii="Calibri" w:hAnsi="Calibri" w:cs="Calibri"/>
-          <w:i/>
-          <w:sz w:val="28"/>
-          <w:szCs w:val="28"/>
-        </w:rPr>
-        <w:t>myTaxiService</w:t>
-      </w:r>
-      <w:r>
-        <w:rPr>
-          <w:rFonts w:ascii="Calibri" w:hAnsi="Calibri" w:cs="Calibri"/>
-          <w:i/>
-          <w:sz w:val="28"/>
-          <w:szCs w:val="28"/>
-        </w:rPr>
-        <w:t xml:space="preserve"> </w:t>
-      </w:r>
-      <w:r>
-        <w:rPr>
-          <w:rFonts w:ascii="Calibri" w:hAnsi="Calibri" w:cs="Calibri"/>
-          <w:sz w:val="28"/>
-          <w:szCs w:val="28"/>
-        </w:rPr>
-        <w:t xml:space="preserve">and delete the reservation. The system sends him an acknowledge confirmation. </w:t>
-      </w:r>
-    </w:p>
-    <w:p>
-      <w:pPr>
-        <w:jc w:val="both"/>
-        <w:rPr>
-          <w:rFonts w:ascii="Calibri" w:hAnsi="Calibri" w:cs="Calibri"/>
-          <w:sz w:val="28"/>
-          <w:szCs w:val="28"/>
-        </w:rPr>
-      </w:pPr>
-    </w:p>
-    <w:p>
-      <w:pPr>
-        <w:jc w:val="both"/>
-        <w:rPr>
-          <w:rFonts w:ascii="Calibri" w:hAnsi="Calibri" w:cs="Calibri"/>
-          <w:sz w:val="28"/>
-          <w:szCs w:val="28"/>
-        </w:rPr>
-      </w:pPr>
-      <w:r>
-        <w:rPr>
-          <w:rFonts w:ascii="Calibri" w:hAnsi="Calibri" w:cs="Calibri"/>
-          <w:sz w:val="28"/>
-          <w:szCs w:val="28"/>
-        </w:rPr>
-        <w:t xml:space="preserve">Bill Gates wants to buy a new big house with many rooms to earn </w:t>
-      </w:r>
-      <w:r>
-        <w:rPr>
-          <w:rFonts w:ascii="Calibri" w:hAnsi="Calibri" w:cs="Calibri"/>
-          <w:sz w:val="28"/>
-          <w:szCs w:val="28"/>
-        </w:rPr>
-        <w:t>a Guinness World R</w:t>
-      </w:r>
-      <w:r>
-        <w:rPr>
-          <w:rFonts w:ascii="Calibri" w:hAnsi="Calibri" w:cs="Calibri"/>
-          <w:sz w:val="28"/>
-          <w:szCs w:val="28"/>
-        </w:rPr>
-        <w:t xml:space="preserve">ecord award. </w:t>
-      </w:r>
-      <w:r>
-        <w:rPr>
-          <w:rFonts w:ascii="Calibri" w:hAnsi="Calibri" w:cs="Calibri"/>
-          <w:sz w:val="28"/>
-          <w:szCs w:val="28"/>
-        </w:rPr>
-        <w:t>In order to visit the big house, h</w:t>
-      </w:r>
-      <w:r>
-        <w:rPr>
-          <w:rFonts w:ascii="Calibri" w:hAnsi="Calibri" w:cs="Calibri"/>
-          <w:sz w:val="28"/>
-          <w:szCs w:val="28"/>
-        </w:rPr>
-        <w:t>e is attending his taxi, but in the meantime a crash occurs and his booked taxi cannot reach the location. Fortunately, the system provides Bill an alternative taxi (he is an important and rich client!) and send him a notification wi</w:t>
-      </w:r>
-      <w:r>
-        <w:rPr>
-          <w:rFonts w:ascii="Calibri" w:hAnsi="Calibri" w:cs="Calibri"/>
-          <w:sz w:val="28"/>
-          <w:szCs w:val="28"/>
-        </w:rPr>
-        <w:t>th the announcement of the possible delay,</w:t>
-      </w:r>
-      <w:r>
-        <w:rPr>
-          <w:rFonts w:ascii="Calibri" w:hAnsi="Calibri" w:cs="Calibri"/>
-          <w:sz w:val="28"/>
-          <w:szCs w:val="28"/>
-        </w:rPr>
-        <w:t xml:space="preserve"> of course!</w:t>
-      </w:r>
-    </w:p>
-    <w:p>
-      <w:pPr>
-        <w:jc w:val="both"/>
-        <w:rPr>
-          <w:rFonts w:ascii="Calibri" w:hAnsi="Calibri" w:cs="Calibri"/>
-          <w:sz w:val="28"/>
-          <w:szCs w:val="28"/>
-        </w:rPr>
-      </w:pPr>
-    </w:p>
-    <w:p>
-      <w:pPr>
-        <w:jc w:val="both"/>
-        <w:rPr>
-          <w:rFonts w:ascii="Calibri" w:hAnsi="Calibri" w:cs="Calibri"/>
-          <w:sz w:val="28"/>
-          <w:szCs w:val="28"/>
-        </w:rPr>
-      </w:pPr>
-      <w:r>
-        <w:rPr>
-          <w:rFonts w:ascii="Calibri" w:hAnsi="Calibri" w:cs="Calibri"/>
-          <w:sz w:val="28"/>
-          <w:szCs w:val="28"/>
-        </w:rPr>
-        <w:t xml:space="preserve">Robert De </w:t>
-      </w:r>
-      <w:proofErr w:type="spellStart"/>
-      <w:r>
-        <w:rPr>
-          <w:rFonts w:ascii="Calibri" w:hAnsi="Calibri" w:cs="Calibri"/>
-          <w:sz w:val="28"/>
-          <w:szCs w:val="28"/>
-        </w:rPr>
-        <w:t>Niro</w:t>
-      </w:r>
-      <w:proofErr w:type="spellEnd"/>
-      <w:r>
-        <w:rPr>
-          <w:rFonts w:ascii="Calibri" w:hAnsi="Calibri" w:cs="Calibri"/>
-          <w:sz w:val="28"/>
-          <w:szCs w:val="28"/>
-        </w:rPr>
-        <w:t xml:space="preserve"> is a young taxi driver that has just left a passenger in Martin Scorsese Road, the destination place. Therefore, he signals again his availability to the system. The system puts him in the local area queue. While Robert is waiting for another call, he can drink something (non-alcoholic of course!) with his old girlfriend Jodie Foster.</w:t>
-      </w:r>
-    </w:p>
-    <w:p>
-      <w:pPr>
-        <w:jc w:val="both"/>
-        <w:rPr>
-          <w:rFonts w:ascii="Calibri" w:hAnsi="Calibri" w:cs="Calibri"/>
-          <w:sz w:val="28"/>
-          <w:szCs w:val="28"/>
-        </w:rPr>
-      </w:pPr>
-    </w:p>
-    <w:p>
-      <w:pPr>
-        <w:jc w:val="both"/>
-        <w:rPr>
-          <w:rFonts w:ascii="Calibri" w:hAnsi="Calibri" w:cs="Calibri"/>
-          <w:sz w:val="28"/>
-          <w:szCs w:val="28"/>
-        </w:rPr>
-      </w:pPr>
-    </w:p>
-    <w:p>
-      <w:pPr>
-        <w:jc w:val="both"/>
-        <w:rPr>
-          <w:rFonts w:ascii="Calibri" w:hAnsi="Calibri" w:cs="Calibri"/>
-          <w:sz w:val="28"/>
-          <w:szCs w:val="28"/>
-        </w:rPr>
-      </w:pPr>
-      <w:r>
-        <w:rPr>
-          <w:rFonts w:ascii="Calibri" w:hAnsi="Calibri" w:cs="Calibri"/>
-          <w:sz w:val="28"/>
-          <w:szCs w:val="28"/>
-        </w:rPr>
-        <w:lastRenderedPageBreak/>
-        <w:t xml:space="preserve">Marty </w:t>
-      </w:r>
-      <w:proofErr w:type="spellStart"/>
-      <w:r>
-        <w:rPr>
-          <w:rFonts w:ascii="Calibri" w:hAnsi="Calibri" w:cs="Calibri"/>
-          <w:sz w:val="28"/>
-          <w:szCs w:val="28"/>
-        </w:rPr>
-        <w:t>McFly</w:t>
-      </w:r>
-      <w:proofErr w:type="spellEnd"/>
-      <w:r>
-        <w:rPr>
-          <w:rFonts w:ascii="Calibri" w:hAnsi="Calibri" w:cs="Calibri"/>
-          <w:sz w:val="28"/>
-          <w:szCs w:val="28"/>
-        </w:rPr>
-        <w:t xml:space="preserve"> is a student from California. At 1.30 </w:t>
-      </w:r>
-      <w:r>
-        <w:rPr>
-          <w:rFonts w:ascii="Calibri" w:hAnsi="Calibri" w:cs="Calibri"/>
-          <w:sz w:val="28"/>
-          <w:szCs w:val="28"/>
-        </w:rPr>
-        <w:t>a.m.,</w:t>
-      </w:r>
-      <w:r>
-        <w:rPr>
-          <w:rFonts w:ascii="Calibri" w:hAnsi="Calibri" w:cs="Calibri"/>
-          <w:sz w:val="28"/>
-          <w:szCs w:val="28"/>
-        </w:rPr>
-        <w:t xml:space="preserve"> </w:t>
-      </w:r>
-      <w:r>
-        <w:rPr>
-          <w:rFonts w:ascii="Calibri" w:hAnsi="Calibri" w:cs="Calibri"/>
-          <w:sz w:val="28"/>
-          <w:szCs w:val="28"/>
-        </w:rPr>
-        <w:t xml:space="preserve">he </w:t>
-      </w:r>
-      <w:r>
-        <w:rPr>
-          <w:rFonts w:ascii="Calibri" w:hAnsi="Calibri" w:cs="Calibri"/>
-          <w:sz w:val="28"/>
-          <w:szCs w:val="28"/>
-        </w:rPr>
-        <w:t>receives a phone call from his friend: the professor Emmet Brown alias “Doc”. The professor wants t</w:t>
-      </w:r>
-      <w:r>
-        <w:rPr>
-          <w:rFonts w:ascii="Calibri" w:hAnsi="Calibri" w:cs="Calibri"/>
-          <w:sz w:val="28"/>
-          <w:szCs w:val="28"/>
-        </w:rPr>
-        <w:t>o see Marty as fast as possible</w:t>
-      </w:r>
-      <w:r>
-        <w:rPr>
-          <w:rFonts w:ascii="Calibri" w:hAnsi="Calibri" w:cs="Calibri"/>
-          <w:sz w:val="28"/>
-          <w:szCs w:val="28"/>
-        </w:rPr>
-        <w:t xml:space="preserve">: the question is very important! </w:t>
-      </w:r>
-      <w:r>
-        <w:rPr>
-          <w:rFonts w:ascii="Calibri" w:hAnsi="Calibri" w:cs="Calibri"/>
-          <w:sz w:val="28"/>
-          <w:szCs w:val="28"/>
-        </w:rPr>
-        <w:t>Thus,</w:t>
-      </w:r>
-      <w:r>
-        <w:rPr>
-          <w:rFonts w:ascii="Calibri" w:hAnsi="Calibri" w:cs="Calibri"/>
-          <w:sz w:val="28"/>
-          <w:szCs w:val="28"/>
-        </w:rPr>
-        <w:t xml:space="preserve"> Marty immediately picks up his smartphone and opens </w:t>
-      </w:r>
-      <w:r>
-        <w:rPr>
-          <w:rFonts w:ascii="Calibri" w:hAnsi="Calibri" w:cs="Calibri"/>
-          <w:i/>
-          <w:sz w:val="28"/>
-          <w:szCs w:val="28"/>
-        </w:rPr>
-        <w:t xml:space="preserve">myTaxiService </w:t>
-      </w:r>
-      <w:r>
-        <w:rPr>
-          <w:rFonts w:ascii="Calibri" w:hAnsi="Calibri" w:cs="Calibri"/>
-          <w:sz w:val="28"/>
-          <w:szCs w:val="28"/>
-        </w:rPr>
-        <w:t>mobile application. Unfortunately, no taxi is currently available in his area. How to solve this problem? Just waiting a few minutes: the service will provide a taxi as soon as possible. No worries Marty, you will see Doc soon!</w:t>
-      </w:r>
-    </w:p>
-    <w:p>
-      <w:pPr>
-        <w:jc w:val="both"/>
-        <w:rPr>
-          <w:rFonts w:ascii="Calibri" w:hAnsi="Calibri" w:cs="Calibri"/>
-          <w:sz w:val="28"/>
-          <w:szCs w:val="28"/>
-        </w:rPr>
-      </w:pPr>
+        <w:t>Sergey Brin</w:t>
+      </w:r>
       <w:bookmarkStart w:id="0" w:name="_GoBack"/>
       <w:bookmarkEnd w:id="0"/>
+      <w:r>
+        <w:rPr>
+          <w:rFonts w:ascii="Calibri" w:hAnsi="Calibri" w:cs="Calibri"/>
+          <w:sz w:val="28"/>
+          <w:szCs w:val="28"/>
+        </w:rPr>
+        <w:t xml:space="preserve"> is planning to hang out with other colleagues of Google this Friday after work. However, there is a problem: </w:t>
+      </w:r>
+      <w:r>
+        <w:rPr>
+          <w:rFonts w:ascii="Calibri" w:hAnsi="Calibri" w:cs="Calibri"/>
+          <w:sz w:val="28"/>
+          <w:szCs w:val="28"/>
+        </w:rPr>
+        <w:t>Friday</w:t>
+      </w:r>
+      <w:r>
+        <w:rPr>
+          <w:rFonts w:ascii="Calibri" w:hAnsi="Calibri" w:cs="Calibri"/>
+          <w:sz w:val="28"/>
+          <w:szCs w:val="28"/>
+        </w:rPr>
+        <w:t xml:space="preserve"> nights are famous for the traffic jams. He is a very precise person and he prefers to book a taxi in advance to reach the destination. </w:t>
+      </w:r>
+      <w:r>
+        <w:rPr>
+          <w:rFonts w:ascii="Calibri" w:hAnsi="Calibri" w:cs="Calibri"/>
+          <w:sz w:val="28"/>
+          <w:szCs w:val="28"/>
+        </w:rPr>
+        <w:t>Therefore,</w:t>
+      </w:r>
+      <w:r>
+        <w:rPr>
+          <w:rFonts w:ascii="Calibri" w:hAnsi="Calibri" w:cs="Calibri"/>
+          <w:sz w:val="28"/>
+          <w:szCs w:val="28"/>
+        </w:rPr>
+        <w:t xml:space="preserve"> he decides </w:t>
+      </w:r>
+      <w:r>
+        <w:rPr>
+          <w:rFonts w:ascii="Calibri" w:hAnsi="Calibri" w:cs="Calibri"/>
+          <w:sz w:val="28"/>
+          <w:szCs w:val="28"/>
+        </w:rPr>
+        <w:t>to login to his</w:t>
+      </w:r>
+      <w:r>
+        <w:rPr>
+          <w:rFonts w:ascii="Calibri" w:hAnsi="Calibri" w:cs="Calibri"/>
+          <w:sz w:val="28"/>
+          <w:szCs w:val="28"/>
+        </w:rPr>
+        <w:t xml:space="preserve"> account at MyTaxiService website and insert all the data for the taxi reservation. He selects one taxi, only for him, near Google Maps research center in Mountain View at 8.30 pm. After the submission of the data, the system confirms Sergey’s reservation without problems. The request is stored in the system’s database.</w:t>
+      </w:r>
+    </w:p>
+    <w:p>
+      <w:pPr>
+        <w:jc w:val="both"/>
+        <w:rPr>
+          <w:rFonts w:ascii="Calibri" w:hAnsi="Calibri" w:cs="Calibri"/>
+          <w:sz w:val="28"/>
+          <w:szCs w:val="28"/>
+        </w:rPr>
+      </w:pPr>
+    </w:p>
+    <w:p>
+      <w:pPr>
+        <w:jc w:val="both"/>
+        <w:rPr>
+          <w:rFonts w:ascii="Calibri" w:hAnsi="Calibri" w:cs="Calibri"/>
+          <w:sz w:val="28"/>
+          <w:szCs w:val="28"/>
+        </w:rPr>
+      </w:pPr>
+      <w:r>
+        <w:rPr>
+          <w:rFonts w:ascii="Calibri" w:hAnsi="Calibri" w:cs="Calibri"/>
+          <w:sz w:val="28"/>
+          <w:szCs w:val="28"/>
+        </w:rPr>
+        <w:t>Mark Zuckerberg is waiting his taxi in front of Facebook Park in the Silicon Valley</w:t>
+      </w:r>
+      <w:r>
+        <w:rPr>
+          <w:rFonts w:ascii="Calibri" w:hAnsi="Calibri" w:cs="Calibri"/>
+          <w:sz w:val="28"/>
+          <w:szCs w:val="28"/>
+        </w:rPr>
+        <w:t>: he is fi</w:t>
+      </w:r>
+      <w:r>
+        <w:rPr>
+          <w:rFonts w:ascii="Calibri" w:hAnsi="Calibri" w:cs="Calibri"/>
+          <w:sz w:val="28"/>
+          <w:szCs w:val="28"/>
+        </w:rPr>
+        <w:t>nally going to meet the famous R</w:t>
+      </w:r>
+      <w:r>
+        <w:rPr>
+          <w:rFonts w:ascii="Calibri" w:hAnsi="Calibri" w:cs="Calibri"/>
+          <w:sz w:val="28"/>
+          <w:szCs w:val="28"/>
+        </w:rPr>
+        <w:t>ussian Professor Markesanskjy</w:t>
+      </w:r>
+      <w:r>
+        <w:rPr>
+          <w:rFonts w:ascii="Calibri" w:hAnsi="Calibri" w:cs="Calibri"/>
+          <w:sz w:val="28"/>
+          <w:szCs w:val="28"/>
+        </w:rPr>
+        <w:t>. However, while he was attending</w:t>
+      </w:r>
+      <w:r>
+        <w:rPr>
+          <w:rFonts w:ascii="Calibri" w:hAnsi="Calibri" w:cs="Calibri"/>
+          <w:sz w:val="28"/>
+          <w:szCs w:val="28"/>
+        </w:rPr>
+        <w:t xml:space="preserve"> his guest</w:t>
+      </w:r>
+      <w:r>
+        <w:rPr>
+          <w:rFonts w:ascii="Calibri" w:hAnsi="Calibri" w:cs="Calibri"/>
+          <w:sz w:val="28"/>
+          <w:szCs w:val="28"/>
+        </w:rPr>
+        <w:t>, he receives a WhatsApp message from</w:t>
+      </w:r>
+      <w:r>
+        <w:rPr>
+          <w:rFonts w:ascii="Calibri" w:hAnsi="Calibri" w:cs="Calibri"/>
+          <w:sz w:val="28"/>
+          <w:szCs w:val="28"/>
+        </w:rPr>
+        <w:t xml:space="preserve"> the Professor. The P</w:t>
+      </w:r>
+      <w:r>
+        <w:rPr>
+          <w:rFonts w:ascii="Calibri" w:hAnsi="Calibri" w:cs="Calibri"/>
+          <w:sz w:val="28"/>
+          <w:szCs w:val="28"/>
+        </w:rPr>
+        <w:t xml:space="preserve">rofessor is </w:t>
+      </w:r>
+      <w:r>
+        <w:rPr>
+          <w:rFonts w:ascii="Calibri" w:hAnsi="Calibri" w:cs="Calibri"/>
+          <w:sz w:val="28"/>
+          <w:szCs w:val="28"/>
+        </w:rPr>
+        <w:t xml:space="preserve">still </w:t>
+      </w:r>
+      <w:r>
+        <w:rPr>
+          <w:rFonts w:ascii="Calibri" w:hAnsi="Calibri" w:cs="Calibri"/>
+          <w:sz w:val="28"/>
+          <w:szCs w:val="28"/>
+        </w:rPr>
+        <w:t>not available for the meeting… so Mark Zuckerberg can come back in the park. While he is walking, he realiz</w:t>
+      </w:r>
+      <w:r>
+        <w:rPr>
+          <w:rFonts w:ascii="Calibri" w:hAnsi="Calibri" w:cs="Calibri"/>
+          <w:sz w:val="28"/>
+          <w:szCs w:val="28"/>
+        </w:rPr>
+        <w:t>es that has to delete the taxi</w:t>
+      </w:r>
+      <w:r>
+        <w:rPr>
+          <w:rFonts w:ascii="Calibri" w:hAnsi="Calibri" w:cs="Calibri"/>
+          <w:sz w:val="28"/>
+          <w:szCs w:val="28"/>
+        </w:rPr>
+        <w:t xml:space="preserve"> reservation. Therefore, he immediately opens the mobile app of </w:t>
+      </w:r>
+      <w:r>
+        <w:rPr>
+          <w:rFonts w:ascii="Calibri" w:hAnsi="Calibri" w:cs="Calibri"/>
+          <w:i/>
+          <w:sz w:val="28"/>
+          <w:szCs w:val="28"/>
+        </w:rPr>
+        <w:t>myTaxiService</w:t>
+      </w:r>
+      <w:r>
+        <w:rPr>
+          <w:rFonts w:ascii="Calibri" w:hAnsi="Calibri" w:cs="Calibri"/>
+          <w:i/>
+          <w:sz w:val="28"/>
+          <w:szCs w:val="28"/>
+        </w:rPr>
+        <w:t xml:space="preserve"> </w:t>
+      </w:r>
+      <w:r>
+        <w:rPr>
+          <w:rFonts w:ascii="Calibri" w:hAnsi="Calibri" w:cs="Calibri"/>
+          <w:sz w:val="28"/>
+          <w:szCs w:val="28"/>
+        </w:rPr>
+        <w:t xml:space="preserve">and delete the reservation. The system sends him an acknowledge confirmation. </w:t>
+      </w:r>
+    </w:p>
+    <w:p>
+      <w:pPr>
+        <w:jc w:val="both"/>
+        <w:rPr>
+          <w:rFonts w:ascii="Calibri" w:hAnsi="Calibri" w:cs="Calibri"/>
+          <w:sz w:val="28"/>
+          <w:szCs w:val="28"/>
+        </w:rPr>
+      </w:pPr>
+    </w:p>
+    <w:p>
+      <w:pPr>
+        <w:jc w:val="both"/>
+        <w:rPr>
+          <w:rFonts w:ascii="Calibri" w:hAnsi="Calibri" w:cs="Calibri"/>
+          <w:sz w:val="28"/>
+          <w:szCs w:val="28"/>
+        </w:rPr>
+      </w:pPr>
+      <w:r>
+        <w:rPr>
+          <w:rFonts w:ascii="Calibri" w:hAnsi="Calibri" w:cs="Calibri"/>
+          <w:sz w:val="28"/>
+          <w:szCs w:val="28"/>
+        </w:rPr>
+        <w:t xml:space="preserve">Bill Gates wants to buy a new big house with many rooms to earn </w:t>
+      </w:r>
+      <w:r>
+        <w:rPr>
+          <w:rFonts w:ascii="Calibri" w:hAnsi="Calibri" w:cs="Calibri"/>
+          <w:sz w:val="28"/>
+          <w:szCs w:val="28"/>
+        </w:rPr>
+        <w:t>a Guinness World R</w:t>
+      </w:r>
+      <w:r>
+        <w:rPr>
+          <w:rFonts w:ascii="Calibri" w:hAnsi="Calibri" w:cs="Calibri"/>
+          <w:sz w:val="28"/>
+          <w:szCs w:val="28"/>
+        </w:rPr>
+        <w:t xml:space="preserve">ecord award. </w:t>
+      </w:r>
+      <w:r>
+        <w:rPr>
+          <w:rFonts w:ascii="Calibri" w:hAnsi="Calibri" w:cs="Calibri"/>
+          <w:sz w:val="28"/>
+          <w:szCs w:val="28"/>
+        </w:rPr>
+        <w:t>In order to visit the big house, h</w:t>
+      </w:r>
+      <w:r>
+        <w:rPr>
+          <w:rFonts w:ascii="Calibri" w:hAnsi="Calibri" w:cs="Calibri"/>
+          <w:sz w:val="28"/>
+          <w:szCs w:val="28"/>
+        </w:rPr>
+        <w:t>e is attending his taxi, but in the meantime a crash occurs and his booked taxi cannot reach the location. Fortunately, the system provides Bill an alternative taxi (he is an important and rich client!) and send him a notification wi</w:t>
+      </w:r>
+      <w:r>
+        <w:rPr>
+          <w:rFonts w:ascii="Calibri" w:hAnsi="Calibri" w:cs="Calibri"/>
+          <w:sz w:val="28"/>
+          <w:szCs w:val="28"/>
+        </w:rPr>
+        <w:t>th the announcement of the possible delay,</w:t>
+      </w:r>
+      <w:r>
+        <w:rPr>
+          <w:rFonts w:ascii="Calibri" w:hAnsi="Calibri" w:cs="Calibri"/>
+          <w:sz w:val="28"/>
+          <w:szCs w:val="28"/>
+        </w:rPr>
+        <w:t xml:space="preserve"> of course!</w:t>
+      </w:r>
+    </w:p>
+    <w:p>
+      <w:pPr>
+        <w:jc w:val="both"/>
+        <w:rPr>
+          <w:rFonts w:ascii="Calibri" w:hAnsi="Calibri" w:cs="Calibri"/>
+          <w:sz w:val="28"/>
+          <w:szCs w:val="28"/>
+        </w:rPr>
+      </w:pPr>
+    </w:p>
+    <w:p>
+      <w:pPr>
+        <w:jc w:val="both"/>
+        <w:rPr>
+          <w:rFonts w:ascii="Calibri" w:hAnsi="Calibri" w:cs="Calibri"/>
+          <w:sz w:val="28"/>
+          <w:szCs w:val="28"/>
+        </w:rPr>
+      </w:pPr>
+      <w:r>
+        <w:rPr>
+          <w:rFonts w:ascii="Calibri" w:hAnsi="Calibri" w:cs="Calibri"/>
+          <w:sz w:val="28"/>
+          <w:szCs w:val="28"/>
+        </w:rPr>
+        <w:t>Robert De Niro is a young taxi driver that has just left a passenger in Martin Scorsese Road, the destination place. Therefore, he signals again his availability to the system. The system puts him in the local area queue. While Robert is waiting for another call, he can drink something (non-alcoholic of course!) with his old girlfriend Jodie Foster.</w:t>
+      </w:r>
+    </w:p>
+    <w:p>
+      <w:pPr>
+        <w:jc w:val="both"/>
+        <w:rPr>
+          <w:rFonts w:ascii="Calibri" w:hAnsi="Calibri" w:cs="Calibri"/>
+          <w:sz w:val="28"/>
+          <w:szCs w:val="28"/>
+        </w:rPr>
+      </w:pPr>
+    </w:p>
+    <w:p>
+      <w:pPr>
+        <w:jc w:val="both"/>
+        <w:rPr>
+          <w:rFonts w:ascii="Calibri" w:hAnsi="Calibri" w:cs="Calibri"/>
+          <w:sz w:val="28"/>
+          <w:szCs w:val="28"/>
+        </w:rPr>
+      </w:pPr>
+    </w:p>
+    <w:p>
+      <w:pPr>
+        <w:jc w:val="both"/>
+        <w:rPr>
+          <w:rFonts w:ascii="Calibri" w:hAnsi="Calibri" w:cs="Calibri"/>
+          <w:sz w:val="28"/>
+          <w:szCs w:val="28"/>
+        </w:rPr>
+      </w:pPr>
+    </w:p>
+    <w:p>
+      <w:pPr>
+        <w:jc w:val="both"/>
+        <w:rPr>
+          <w:rFonts w:ascii="Calibri" w:hAnsi="Calibri" w:cs="Calibri"/>
+          <w:sz w:val="28"/>
+          <w:szCs w:val="28"/>
+        </w:rPr>
+      </w:pPr>
+      <w:r>
+        <w:rPr>
+          <w:rFonts w:ascii="Calibri" w:hAnsi="Calibri" w:cs="Calibri"/>
+          <w:sz w:val="28"/>
+          <w:szCs w:val="28"/>
+        </w:rPr>
+        <w:lastRenderedPageBreak/>
+        <w:t>N</w:t>
+      </w:r>
+      <w:r>
+        <w:rPr>
+          <w:rFonts w:ascii="Calibri" w:hAnsi="Calibri" w:cs="Calibri"/>
+          <w:sz w:val="28"/>
+          <w:szCs w:val="28"/>
+        </w:rPr>
+        <w:t>ight</w:t>
+      </w:r>
+      <w:r>
+        <w:rPr>
+          <w:rFonts w:ascii="Calibri" w:hAnsi="Calibri" w:cs="Calibri"/>
+          <w:sz w:val="28"/>
+          <w:szCs w:val="28"/>
+        </w:rPr>
+        <w:t>: 11 pm</w:t>
+      </w:r>
+      <w:r>
+        <w:rPr>
+          <w:rFonts w:ascii="Calibri" w:hAnsi="Calibri" w:cs="Calibri"/>
+          <w:sz w:val="28"/>
+          <w:szCs w:val="28"/>
+        </w:rPr>
+        <w:t>. Robert De Niro is driving his taxi, carrying two passengers, on the 1</w:t>
+      </w:r>
+      <w:r>
+        <w:rPr>
+          <w:rFonts w:ascii="Calibri" w:hAnsi="Calibri" w:cs="Calibri"/>
+          <w:sz w:val="28"/>
+          <w:szCs w:val="28"/>
+          <w:vertAlign w:val="superscript"/>
+        </w:rPr>
+        <w:t>st</w:t>
+      </w:r>
+      <w:r>
+        <w:rPr>
+          <w:rFonts w:ascii="Calibri" w:hAnsi="Calibri" w:cs="Calibri"/>
+          <w:sz w:val="28"/>
+          <w:szCs w:val="28"/>
+        </w:rPr>
+        <w:t xml:space="preserve"> Avenue. He is going to reach the destination in about five minutes. In the meantime, the system signals him another call from the 2</w:t>
+      </w:r>
+      <w:r>
+        <w:rPr>
+          <w:rFonts w:ascii="Calibri" w:hAnsi="Calibri" w:cs="Calibri"/>
+          <w:sz w:val="28"/>
+          <w:szCs w:val="28"/>
+          <w:vertAlign w:val="superscript"/>
+        </w:rPr>
+        <w:t>nd</w:t>
+      </w:r>
+      <w:r>
+        <w:rPr>
+          <w:rFonts w:ascii="Calibri" w:hAnsi="Calibri" w:cs="Calibri"/>
+          <w:sz w:val="28"/>
+          <w:szCs w:val="28"/>
+        </w:rPr>
+        <w:t xml:space="preserve"> Avenue (very close to the first one, as it is possible to imagine). He should reach the 2</w:t>
+      </w:r>
+      <w:r>
+        <w:rPr>
+          <w:rFonts w:ascii="Calibri" w:hAnsi="Calibri" w:cs="Calibri"/>
+          <w:sz w:val="28"/>
+          <w:szCs w:val="28"/>
+          <w:vertAlign w:val="superscript"/>
+        </w:rPr>
+        <w:t>nd</w:t>
+      </w:r>
+      <w:r>
+        <w:rPr>
+          <w:rFonts w:ascii="Calibri" w:hAnsi="Calibri" w:cs="Calibri"/>
+          <w:sz w:val="28"/>
+          <w:szCs w:val="28"/>
+        </w:rPr>
+        <w:t xml:space="preserve"> Avenue in about ten minutes, because he is a very good and fast taxi driver. Therefore, he confirms with his earphones. The system sends a notification to the client. It seems that Robert is very lucky this night… he will earn a lot of money!</w:t>
+      </w:r>
+    </w:p>
+    <w:p>
+      <w:pPr>
+        <w:jc w:val="both"/>
+        <w:rPr>
+          <w:rFonts w:ascii="Calibri" w:hAnsi="Calibri" w:cs="Calibri"/>
+          <w:sz w:val="28"/>
+          <w:szCs w:val="28"/>
+        </w:rPr>
+      </w:pPr>
+    </w:p>
+    <w:p>
+      <w:pPr>
+        <w:jc w:val="both"/>
+        <w:rPr>
+          <w:rFonts w:ascii="Calibri" w:hAnsi="Calibri" w:cs="Calibri"/>
+          <w:sz w:val="28"/>
+          <w:szCs w:val="28"/>
+        </w:rPr>
+      </w:pPr>
+      <w:r>
+        <w:rPr>
+          <w:rFonts w:ascii="Calibri" w:hAnsi="Calibri" w:cs="Calibri"/>
+          <w:sz w:val="28"/>
+          <w:szCs w:val="28"/>
+        </w:rPr>
+        <w:t xml:space="preserve">Marty McFly is a student from California. At 1.30 </w:t>
+      </w:r>
+      <w:r>
+        <w:rPr>
+          <w:rFonts w:ascii="Calibri" w:hAnsi="Calibri" w:cs="Calibri"/>
+          <w:sz w:val="28"/>
+          <w:szCs w:val="28"/>
+        </w:rPr>
+        <w:t>a.m.,</w:t>
+      </w:r>
+      <w:r>
+        <w:rPr>
+          <w:rFonts w:ascii="Calibri" w:hAnsi="Calibri" w:cs="Calibri"/>
+          <w:sz w:val="28"/>
+          <w:szCs w:val="28"/>
+        </w:rPr>
+        <w:t xml:space="preserve"> </w:t>
+      </w:r>
+      <w:r>
+        <w:rPr>
+          <w:rFonts w:ascii="Calibri" w:hAnsi="Calibri" w:cs="Calibri"/>
+          <w:sz w:val="28"/>
+          <w:szCs w:val="28"/>
+        </w:rPr>
+        <w:t xml:space="preserve">he </w:t>
+      </w:r>
+      <w:r>
+        <w:rPr>
+          <w:rFonts w:ascii="Calibri" w:hAnsi="Calibri" w:cs="Calibri"/>
+          <w:sz w:val="28"/>
+          <w:szCs w:val="28"/>
+        </w:rPr>
+        <w:t>receives a phone call from his friend: the professor Emmet Brown alias “Doc”. The professor wants t</w:t>
+      </w:r>
+      <w:r>
+        <w:rPr>
+          <w:rFonts w:ascii="Calibri" w:hAnsi="Calibri" w:cs="Calibri"/>
+          <w:sz w:val="28"/>
+          <w:szCs w:val="28"/>
+        </w:rPr>
+        <w:t>o see Marty as fast as possible</w:t>
+      </w:r>
+      <w:r>
+        <w:rPr>
+          <w:rFonts w:ascii="Calibri" w:hAnsi="Calibri" w:cs="Calibri"/>
+          <w:sz w:val="28"/>
+          <w:szCs w:val="28"/>
+        </w:rPr>
+        <w:t xml:space="preserve">: the question is very important! </w:t>
+      </w:r>
+      <w:r>
+        <w:rPr>
+          <w:rFonts w:ascii="Calibri" w:hAnsi="Calibri" w:cs="Calibri"/>
+          <w:sz w:val="28"/>
+          <w:szCs w:val="28"/>
+        </w:rPr>
+        <w:t>Thus,</w:t>
+      </w:r>
+      <w:r>
+        <w:rPr>
+          <w:rFonts w:ascii="Calibri" w:hAnsi="Calibri" w:cs="Calibri"/>
+          <w:sz w:val="28"/>
+          <w:szCs w:val="28"/>
+        </w:rPr>
+        <w:t xml:space="preserve"> Marty immediately picks up his smartphone and opens </w:t>
+      </w:r>
+      <w:r>
+        <w:rPr>
+          <w:rFonts w:ascii="Calibri" w:hAnsi="Calibri" w:cs="Calibri"/>
+          <w:i/>
+          <w:sz w:val="28"/>
+          <w:szCs w:val="28"/>
+        </w:rPr>
+        <w:t xml:space="preserve">myTaxiService </w:t>
+      </w:r>
+      <w:r>
+        <w:rPr>
+          <w:rFonts w:ascii="Calibri" w:hAnsi="Calibri" w:cs="Calibri"/>
+          <w:sz w:val="28"/>
+          <w:szCs w:val="28"/>
+        </w:rPr>
+        <w:t>mobile application. Unfortunately, no taxi is currently available in his area. How to solve this problem? Just waiting a few minutes: the service will provide a taxi as soon as possible. No worries Marty, you will see Doc soon!</w:t>
+      </w:r>
+    </w:p>
+    <w:p>
+      <w:pPr>
+        <w:jc w:val="both"/>
+        <w:rPr>
+          <w:rFonts w:ascii="Calibri" w:hAnsi="Calibri" w:cs="Calibri"/>
+          <w:sz w:val="28"/>
+          <w:szCs w:val="28"/>
+        </w:rPr>
+      </w:pPr>
     </w:p>
     <w:p>
       <w:pPr>

</xml_diff>